<commit_message>
Corrijo rutas de plantillas de anuncios
</commit_message>
<xml_diff>
--- a/plantillas_publicidad/evaluacion_letras_recortadas.docx
+++ b/plantillas_publicidad/evaluacion_letras_recortadas.docx
@@ -80,7 +80,18 @@
           <w:szCs w:val="24"/>
           <w:lang w:val="es-ES"/>
         </w:rPr>
-        <w:t>0000</w:t>
+        <w:t>00</w:t>
+      </w:r>
+      <w:r>
+        <w:rPr>
+          <w:i/>
+          <w:iCs/>
+          <w:color w:val="FF0000"/>
+          <w:sz w:val="24"/>
+          <w:szCs w:val="24"/>
+          <w:lang w:val="es-ES"/>
+        </w:rPr>
+        <w:t>{{n_anuncio}}</w:t>
       </w:r>
       <w:r>
         <w:rPr>
@@ -420,23 +431,7 @@
           <w:szCs w:val="24"/>
           <w:lang w:val="es-ES"/>
         </w:rPr>
-        <w:t>LT</w:t>
-      </w:r>
-      <w:r>
-        <w:rPr>
-          <w:sz w:val="24"/>
-          <w:szCs w:val="24"/>
-          <w:lang w:val="es-ES"/>
-        </w:rPr>
-        <w:t>O</w:t>
-      </w:r>
-      <w:r>
-        <w:rPr>
-          <w:sz w:val="24"/>
-          <w:szCs w:val="24"/>
-          <w:lang w:val="es-ES"/>
-        </w:rPr>
-        <w:t xml:space="preserve"> X {{grosor}} M. DE GROSOR</w:t>
+        <w:t>LTO X {{grosor}} M. DE GROSOR</w:t>
       </w:r>
     </w:p>
     <w:p>
@@ -3617,13 +3612,13 @@
               </wp:anchor>
             </w:drawing>
           </mc:Choice>
-          <mc:Fallback xmlns:w16sdtfl="http://schemas.microsoft.com/office/word/2024/wordml/sdtformatlock" xmlns:w16du="http://schemas.microsoft.com/office/word/2023/wordml/word16du" xmlns:oel="http://schemas.microsoft.com/office/2019/extlst">
+          <mc:Fallback>
             <w:pict>
               <v:shapetype w14:anchorId="282227CA" id="_x0000_t202" coordsize="21600,21600" o:spt="202" path="m,l,21600r21600,l21600,xe">
                 <v:stroke joinstyle="miter"/>
                 <v:path gradientshapeok="t" o:connecttype="rect"/>
               </v:shapetype>
-              <v:shape id="Text Box 16" o:spid="_x0000_s1026" type="#_x0000_t202" style="position:absolute;left:0;text-align:left;margin-left:278.3pt;margin-top:.6pt;width:196.7pt;height:87.85pt;z-index:251659264;visibility:visible;mso-wrap-style:square;mso-width-percent:0;mso-height-percent:0;mso-wrap-distance-left:9pt;mso-wrap-distance-top:0;mso-wrap-distance-right:9pt;mso-wrap-distance-bottom:0;mso-position-horizontal:absolute;mso-position-horizontal-relative:margin;mso-position-vertical:absolute;mso-position-vertical-relative:text;mso-width-percent:0;mso-height-percent:0;mso-width-relative:margin;mso-height-relative:margin;v-text-anchor:top" o:gfxdata="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" filled="f" stroked="f">
+              <v:shape id="Text Box 16" o:spid="_x0000_s1026" type="#_x0000_t202" style="position:absolute;left:0;text-align:left;margin-left:278.3pt;margin-top:.6pt;width:196.7pt;height:87.85pt;z-index:251659264;visibility:visible;mso-wrap-style:square;mso-width-percent:0;mso-height-percent:0;mso-wrap-distance-left:9pt;mso-wrap-distance-top:0;mso-wrap-distance-right:9pt;mso-wrap-distance-bottom:0;mso-position-horizontal:absolute;mso-position-horizontal-relative:margin;mso-position-vertical:absolute;mso-position-vertical-relative:text;mso-width-percent:0;mso-height-percent:0;mso-width-relative:margin;mso-height-relative:margin;v-text-anchor:top" o:gfxdata="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" filled="f" stroked="f">
                 <v:textbox>
                   <w:txbxContent>
                     <w:p>
@@ -5933,6 +5928,7 @@
     <w:rsid w:val="002E2BC1"/>
     <w:rsid w:val="003811E1"/>
     <w:rsid w:val="003E63AD"/>
+    <w:rsid w:val="005C5C81"/>
     <w:rsid w:val="006114B6"/>
     <w:rsid w:val="00681AD2"/>
     <w:rsid w:val="00834537"/>
@@ -6411,10 +6407,6 @@
     <w:name w:val="848CCFFE259C48B69AD8429D1DB57135"/>
     <w:rsid w:val="003811E1"/>
   </w:style>
-  <w:style w:type="paragraph" w:customStyle="1" w:styleId="A42629B6BCA5430897E02EE0AD9E5373">
-    <w:name w:val="A42629B6BCA5430897E02EE0AD9E5373"/>
-    <w:rsid w:val="00834537"/>
-  </w:style>
 </w:styles>
 </file>
 

</xml_diff>

<commit_message>
Actualización de plantilla anuncio
</commit_message>
<xml_diff>
--- a/plantillas_publicidad/evaluacion_letras_recortadas.docx
+++ b/plantillas_publicidad/evaluacion_letras_recortadas.docx
@@ -142,7 +142,15 @@
           <w:szCs w:val="24"/>
           <w:lang w:val="es-ES"/>
         </w:rPr>
-        <w:t>LA MUNICIPALIDAD DISTRITAL DE PACHACAMAC, A TRAVE</w:t>
+        <w:t>LA MUNICIPALIDAD DISTRITAL DE PACHACAMAC, A TRAV</w:t>
+      </w:r>
+      <w:r>
+        <w:rPr>
+          <w:sz w:val="24"/>
+          <w:szCs w:val="24"/>
+          <w:lang w:val="es-ES"/>
+        </w:rPr>
+        <w:t>É</w:t>
       </w:r>
       <w:r>
         <w:rPr>
@@ -158,47 +166,15 @@
           <w:szCs w:val="24"/>
           <w:lang w:val="es-ES"/>
         </w:rPr>
-        <w:t xml:space="preserve"> DE LA GERENCIA</w:t>
-      </w:r>
-      <w:r>
-        <w:rPr>
-          <w:sz w:val="24"/>
-          <w:szCs w:val="24"/>
-          <w:lang w:val="es-ES"/>
-        </w:rPr>
-        <w:t xml:space="preserve"> DE LICENCIA</w:t>
-      </w:r>
-      <w:r>
-        <w:rPr>
-          <w:sz w:val="24"/>
-          <w:szCs w:val="24"/>
-          <w:lang w:val="es-ES"/>
-        </w:rPr>
-        <w:t>S</w:t>
-      </w:r>
-      <w:r>
-        <w:rPr>
-          <w:sz w:val="24"/>
-          <w:szCs w:val="24"/>
-          <w:lang w:val="es-ES"/>
-        </w:rPr>
-        <w:t xml:space="preserve"> </w:t>
-      </w:r>
-      <w:r>
-        <w:rPr>
-          <w:sz w:val="24"/>
-          <w:szCs w:val="24"/>
-          <w:lang w:val="es-ES"/>
-        </w:rPr>
-        <w:t xml:space="preserve">Y </w:t>
-      </w:r>
-      <w:r>
-        <w:rPr>
-          <w:sz w:val="24"/>
-          <w:szCs w:val="24"/>
-          <w:lang w:val="es-ES"/>
-        </w:rPr>
-        <w:t>DESARROLLO ECONOMICO</w:t>
+        <w:t xml:space="preserve"> DE LA </w:t>
+      </w:r>
+      <w:r>
+        <w:rPr>
+          <w:sz w:val="24"/>
+          <w:szCs w:val="24"/>
+          <w:lang w:val="es-ES"/>
+        </w:rPr>
+        <w:t>SUBGERENCIA DE LICENCIAS COMERCIALES Y AUTORIZACIONES</w:t>
       </w:r>
       <w:r>
         <w:rPr>
@@ -5942,6 +5918,7 @@
     <w:rsid w:val="009877B0"/>
     <w:rsid w:val="009A3DAB"/>
     <w:rsid w:val="00A316C6"/>
+    <w:rsid w:val="00AA3172"/>
     <w:rsid w:val="00B17CC1"/>
     <w:rsid w:val="00B72842"/>
     <w:rsid w:val="00CD2C4F"/>

</xml_diff>